<commit_message>
Use cases added to phase 2 requirements file
</commit_message>
<xml_diff>
--- a/Phase two/Requirement=so far.docx
+++ b/Phase two/Requirement=so far.docx
@@ -3,9 +3,33 @@
 <w:document xmlns:wpc="http://schemas.microsoft.com/office/word/2010/wordprocessingCanvas" xmlns:mo="http://schemas.microsoft.com/office/mac/office/2008/main" xmlns:mc="http://schemas.openxmlformats.org/markup-compatibility/2006" xmlns:mv="urn:schemas-microsoft-com:mac:vml" xmlns:o="urn:schemas-microsoft-com:office:office" xmlns:r="http://schemas.openxmlformats.org/officeDocument/2006/relationships" xmlns:m="http://schemas.openxmlformats.org/officeDocument/2006/math" xmlns:v="urn:schemas-microsoft-com:vml" xmlns:wp14="http://schemas.microsoft.com/office/word/2010/wordprocessingDrawing" xmlns:wp="http://schemas.openxmlformats.org/drawingml/2006/wordprocessingDrawing" xmlns:w10="urn:schemas-microsoft-com:office:word" xmlns:w="http://schemas.openxmlformats.org/wordprocessingml/2006/main" xmlns:w14="http://schemas.microsoft.com/office/word/2010/wordml" xmlns:w15="http://schemas.microsoft.com/office/word/2012/wordml" xmlns:wpg="http://schemas.microsoft.com/office/word/2010/wordprocessingGroup" xmlns:wpi="http://schemas.microsoft.com/office/word/2010/wordprocessingInk" xmlns:wne="http://schemas.microsoft.com/office/word/2006/wordml" xmlns:wps="http://schemas.microsoft.com/office/word/2010/wordprocessingShape" mc:Ignorable="w14 w15 wp14">
   <w:body>
     <w:p>
-      <w:r>
-        <w:t>Requirement:</w:t>
-      </w:r>
+      <w:pPr>
+        <w:tabs>
+          <w:tab w:val="left" w:pos="3211"/>
+        </w:tabs>
+      </w:pPr>
+      <w:r>
+        <w:t xml:space="preserve">Functional </w:t>
+      </w:r>
+      <w:r>
+        <w:t>Requirement</w:t>
+      </w:r>
+      <w:r>
+        <w:t>s</w:t>
+      </w:r>
+      <w:r>
+        <w:t>:</w:t>
+      </w:r>
+      <w:r>
+        <w:tab/>
+      </w:r>
+    </w:p>
+    <w:p>
+      <w:pPr>
+        <w:tabs>
+          <w:tab w:val="left" w:pos="3211"/>
+        </w:tabs>
+      </w:pPr>
     </w:p>
     <w:p>
       <w:pPr>
@@ -16,6 +40,19 @@
         </w:numPr>
       </w:pPr>
       <w:r>
+        <w:t>TAFR01:</w:t>
+      </w:r>
+    </w:p>
+    <w:p>
+      <w:pPr>
+        <w:pStyle w:val="ListParagraph"/>
+      </w:pPr>
+    </w:p>
+    <w:p>
+      <w:pPr>
+        <w:pStyle w:val="ListParagraph"/>
+      </w:pPr>
+      <w:r>
         <w:t>The app should be able to fine the location of:</w:t>
       </w:r>
     </w:p>
@@ -105,6 +142,74 @@
     </w:p>
     <w:p>
       <w:pPr>
+        <w:ind w:left="1080"/>
+      </w:pPr>
+    </w:p>
+    <w:p>
+      <w:pPr>
+        <w:ind w:left="1080"/>
+      </w:pPr>
+      <w:r>
+        <w:rPr>
+          <w:noProof/>
+        </w:rPr>
+        <w:drawing>
+          <wp:inline distT="0" distB="0" distL="0" distR="0" wp14:anchorId="147EB670" wp14:editId="67C22925">
+            <wp:extent cx="3017057" cy="3199080"/>
+            <wp:effectExtent l="0" t="0" r="5715" b="1905"/>
+            <wp:docPr id="1" name="Picture 1" descr="usecasesphase2/UseCases1.png"/>
+            <wp:cNvGraphicFramePr>
+              <a:graphicFrameLocks xmlns:a="http://schemas.openxmlformats.org/drawingml/2006/main" noChangeAspect="1"/>
+            </wp:cNvGraphicFramePr>
+            <a:graphic xmlns:a="http://schemas.openxmlformats.org/drawingml/2006/main">
+              <a:graphicData uri="http://schemas.openxmlformats.org/drawingml/2006/picture">
+                <pic:pic xmlns:pic="http://schemas.openxmlformats.org/drawingml/2006/picture">
+                  <pic:nvPicPr>
+                    <pic:cNvPr id="0" name="Picture 1" descr="usecasesphase2/UseCases1.png"/>
+                    <pic:cNvPicPr>
+                      <a:picLocks noChangeAspect="1" noChangeArrowheads="1"/>
+                    </pic:cNvPicPr>
+                  </pic:nvPicPr>
+                  <pic:blipFill>
+                    <a:blip r:embed="rId5">
+                      <a:extLst>
+                        <a:ext uri="{28A0092B-C50C-407E-A947-70E740481C1C}">
+                          <a14:useLocalDpi xmlns:a14="http://schemas.microsoft.com/office/drawing/2010/main" val="0"/>
+                        </a:ext>
+                      </a:extLst>
+                    </a:blip>
+                    <a:srcRect/>
+                    <a:stretch>
+                      <a:fillRect/>
+                    </a:stretch>
+                  </pic:blipFill>
+                  <pic:spPr bwMode="auto">
+                    <a:xfrm>
+                      <a:off x="0" y="0"/>
+                      <a:ext cx="3024698" cy="3207182"/>
+                    </a:xfrm>
+                    <a:prstGeom prst="rect">
+                      <a:avLst/>
+                    </a:prstGeom>
+                    <a:noFill/>
+                    <a:ln>
+                      <a:noFill/>
+                    </a:ln>
+                  </pic:spPr>
+                </pic:pic>
+              </a:graphicData>
+            </a:graphic>
+          </wp:inline>
+        </w:drawing>
+      </w:r>
+    </w:p>
+    <w:p>
+      <w:pPr>
+        <w:ind w:left="1080"/>
+      </w:pPr>
+    </w:p>
+    <w:p>
+      <w:pPr>
         <w:pStyle w:val="ListParagraph"/>
         <w:numPr>
           <w:ilvl w:val="0"/>
@@ -112,9 +217,86 @@
         </w:numPr>
       </w:pPr>
       <w:r>
+        <w:t>TAFR02:</w:t>
+      </w:r>
+    </w:p>
+    <w:p>
+      <w:pPr>
+        <w:pStyle w:val="ListParagraph"/>
+      </w:pPr>
+    </w:p>
+    <w:p>
+      <w:pPr>
+        <w:pStyle w:val="ListParagraph"/>
+      </w:pPr>
+      <w:r>
         <w:t>It should be able to list current events.</w:t>
       </w:r>
     </w:p>
+    <w:p>
+      <w:pPr>
+        <w:pStyle w:val="ListParagraph"/>
+      </w:pPr>
+    </w:p>
+    <w:p>
+      <w:pPr>
+        <w:pStyle w:val="ListParagraph"/>
+      </w:pPr>
+      <w:r>
+        <w:rPr>
+          <w:noProof/>
+        </w:rPr>
+        <w:drawing>
+          <wp:inline distT="0" distB="0" distL="0" distR="0" wp14:anchorId="4B8E8A95" wp14:editId="203EF99A">
+            <wp:extent cx="3594735" cy="1579836"/>
+            <wp:effectExtent l="0" t="0" r="0" b="0"/>
+            <wp:docPr id="2" name="Picture 2" descr="usecasesphase2/UseCases3.png"/>
+            <wp:cNvGraphicFramePr>
+              <a:graphicFrameLocks xmlns:a="http://schemas.openxmlformats.org/drawingml/2006/main" noChangeAspect="1"/>
+            </wp:cNvGraphicFramePr>
+            <a:graphic xmlns:a="http://schemas.openxmlformats.org/drawingml/2006/main">
+              <a:graphicData uri="http://schemas.openxmlformats.org/drawingml/2006/picture">
+                <pic:pic xmlns:pic="http://schemas.openxmlformats.org/drawingml/2006/picture">
+                  <pic:nvPicPr>
+                    <pic:cNvPr id="0" name="Picture 2" descr="usecasesphase2/UseCases3.png"/>
+                    <pic:cNvPicPr>
+                      <a:picLocks noChangeAspect="1" noChangeArrowheads="1"/>
+                    </pic:cNvPicPr>
+                  </pic:nvPicPr>
+                  <pic:blipFill>
+                    <a:blip r:embed="rId6">
+                      <a:extLst>
+                        <a:ext uri="{28A0092B-C50C-407E-A947-70E740481C1C}">
+                          <a14:useLocalDpi xmlns:a14="http://schemas.microsoft.com/office/drawing/2010/main" val="0"/>
+                        </a:ext>
+                      </a:extLst>
+                    </a:blip>
+                    <a:srcRect/>
+                    <a:stretch>
+                      <a:fillRect/>
+                    </a:stretch>
+                  </pic:blipFill>
+                  <pic:spPr bwMode="auto">
+                    <a:xfrm>
+                      <a:off x="0" y="0"/>
+                      <a:ext cx="3605697" cy="1584654"/>
+                    </a:xfrm>
+                    <a:prstGeom prst="rect">
+                      <a:avLst/>
+                    </a:prstGeom>
+                    <a:noFill/>
+                    <a:ln>
+                      <a:noFill/>
+                    </a:ln>
+                  </pic:spPr>
+                </pic:pic>
+              </a:graphicData>
+            </a:graphic>
+          </wp:inline>
+        </w:drawing>
+      </w:r>
+    </w:p>
+    <w:p/>
     <w:p>
       <w:pPr>
         <w:pStyle w:val="ListParagraph"/>
@@ -124,9 +306,79 @@
         </w:numPr>
       </w:pPr>
       <w:r>
+        <w:t>TAFR03:</w:t>
+      </w:r>
+    </w:p>
+    <w:p>
+      <w:pPr>
+        <w:pStyle w:val="ListParagraph"/>
+      </w:pPr>
+    </w:p>
+    <w:p>
+      <w:pPr>
+        <w:pStyle w:val="ListParagraph"/>
+      </w:pPr>
+      <w:r>
         <w:t xml:space="preserve">Show transit points </w:t>
       </w:r>
     </w:p>
+    <w:p/>
+    <w:p>
+      <w:r>
+        <w:rPr>
+          <w:noProof/>
+        </w:rPr>
+        <w:drawing>
+          <wp:inline distT="0" distB="0" distL="0" distR="0" wp14:anchorId="1FBEC339" wp14:editId="392C9878">
+            <wp:extent cx="5090795" cy="1470660"/>
+            <wp:effectExtent l="0" t="0" r="0" b="2540"/>
+            <wp:docPr id="3" name="Picture 3" descr="usecasesphase2/UseCases4.png"/>
+            <wp:cNvGraphicFramePr>
+              <a:graphicFrameLocks xmlns:a="http://schemas.openxmlformats.org/drawingml/2006/main" noChangeAspect="1"/>
+            </wp:cNvGraphicFramePr>
+            <a:graphic xmlns:a="http://schemas.openxmlformats.org/drawingml/2006/main">
+              <a:graphicData uri="http://schemas.openxmlformats.org/drawingml/2006/picture">
+                <pic:pic xmlns:pic="http://schemas.openxmlformats.org/drawingml/2006/picture">
+                  <pic:nvPicPr>
+                    <pic:cNvPr id="0" name="Picture 3" descr="usecasesphase2/UseCases4.png"/>
+                    <pic:cNvPicPr>
+                      <a:picLocks noChangeAspect="1" noChangeArrowheads="1"/>
+                    </pic:cNvPicPr>
+                  </pic:nvPicPr>
+                  <pic:blipFill>
+                    <a:blip r:embed="rId7">
+                      <a:extLst>
+                        <a:ext uri="{28A0092B-C50C-407E-A947-70E740481C1C}">
+                          <a14:useLocalDpi xmlns:a14="http://schemas.microsoft.com/office/drawing/2010/main" val="0"/>
+                        </a:ext>
+                      </a:extLst>
+                    </a:blip>
+                    <a:srcRect/>
+                    <a:stretch>
+                      <a:fillRect/>
+                    </a:stretch>
+                  </pic:blipFill>
+                  <pic:spPr bwMode="auto">
+                    <a:xfrm>
+                      <a:off x="0" y="0"/>
+                      <a:ext cx="5090795" cy="1470660"/>
+                    </a:xfrm>
+                    <a:prstGeom prst="rect">
+                      <a:avLst/>
+                    </a:prstGeom>
+                    <a:noFill/>
+                    <a:ln>
+                      <a:noFill/>
+                    </a:ln>
+                  </pic:spPr>
+                </pic:pic>
+              </a:graphicData>
+            </a:graphic>
+          </wp:inline>
+        </w:drawing>
+      </w:r>
+    </w:p>
+    <w:p/>
     <w:p>
       <w:pPr>
         <w:pStyle w:val="ListParagraph"/>
@@ -136,8 +388,95 @@
         </w:numPr>
       </w:pPr>
       <w:r>
-        <w:t>The application user interface should be designed either by bootstrap or any other available sources</w:t>
-      </w:r>
+        <w:t>TAFR04:</w:t>
+      </w:r>
+    </w:p>
+    <w:p>
+      <w:pPr>
+        <w:pStyle w:val="ListParagraph"/>
+      </w:pPr>
+    </w:p>
+    <w:p>
+      <w:pPr>
+        <w:pStyle w:val="ListParagraph"/>
+      </w:pPr>
+      <w:r>
+        <w:t xml:space="preserve">App </w:t>
+      </w:r>
+      <w:r>
+        <w:t>should</w:t>
+      </w:r>
+      <w:r>
+        <w:t xml:space="preserve"> behave in a way such that we are able to find the location and pin point the coordinates accordingly.</w:t>
+      </w:r>
+    </w:p>
+    <w:p>
+      <w:pPr>
+        <w:pStyle w:val="ListParagraph"/>
+      </w:pPr>
+    </w:p>
+    <w:p>
+      <w:pPr>
+        <w:pStyle w:val="ListParagraph"/>
+      </w:pPr>
+      <w:r>
+        <w:rPr>
+          <w:noProof/>
+        </w:rPr>
+        <w:drawing>
+          <wp:inline distT="0" distB="0" distL="0" distR="0" wp14:anchorId="57425C42" wp14:editId="3A48236A">
+            <wp:extent cx="4189095" cy="1470660"/>
+            <wp:effectExtent l="0" t="0" r="1905" b="2540"/>
+            <wp:docPr id="4" name="Picture 4" descr="usecasesphase2/UseCases8.png"/>
+            <wp:cNvGraphicFramePr>
+              <a:graphicFrameLocks xmlns:a="http://schemas.openxmlformats.org/drawingml/2006/main" noChangeAspect="1"/>
+            </wp:cNvGraphicFramePr>
+            <a:graphic xmlns:a="http://schemas.openxmlformats.org/drawingml/2006/main">
+              <a:graphicData uri="http://schemas.openxmlformats.org/drawingml/2006/picture">
+                <pic:pic xmlns:pic="http://schemas.openxmlformats.org/drawingml/2006/picture">
+                  <pic:nvPicPr>
+                    <pic:cNvPr id="0" name="Picture 4" descr="usecasesphase2/UseCases8.png"/>
+                    <pic:cNvPicPr>
+                      <a:picLocks noChangeAspect="1" noChangeArrowheads="1"/>
+                    </pic:cNvPicPr>
+                  </pic:nvPicPr>
+                  <pic:blipFill>
+                    <a:blip r:embed="rId8">
+                      <a:extLst>
+                        <a:ext uri="{28A0092B-C50C-407E-A947-70E740481C1C}">
+                          <a14:useLocalDpi xmlns:a14="http://schemas.microsoft.com/office/drawing/2010/main" val="0"/>
+                        </a:ext>
+                      </a:extLst>
+                    </a:blip>
+                    <a:srcRect/>
+                    <a:stretch>
+                      <a:fillRect/>
+                    </a:stretch>
+                  </pic:blipFill>
+                  <pic:spPr bwMode="auto">
+                    <a:xfrm>
+                      <a:off x="0" y="0"/>
+                      <a:ext cx="4189095" cy="1470660"/>
+                    </a:xfrm>
+                    <a:prstGeom prst="rect">
+                      <a:avLst/>
+                    </a:prstGeom>
+                    <a:noFill/>
+                    <a:ln>
+                      <a:noFill/>
+                    </a:ln>
+                  </pic:spPr>
+                </pic:pic>
+              </a:graphicData>
+            </a:graphic>
+          </wp:inline>
+        </w:drawing>
+      </w:r>
+    </w:p>
+    <w:p>
+      <w:pPr>
+        <w:pStyle w:val="ListParagraph"/>
+      </w:pPr>
     </w:p>
     <w:p>
       <w:pPr>
@@ -148,22 +487,89 @@
         </w:numPr>
       </w:pPr>
       <w:r>
-        <w:t xml:space="preserve">The overall architecture that we are going to Follow </w:t>
-      </w:r>
-      <w:proofErr w:type="spellStart"/>
-      <w:r>
-        <w:t>i</w:t>
-      </w:r>
-      <w:r>
-        <w:t>.</w:t>
-      </w:r>
-      <w:r>
-        <w:t>e</w:t>
-      </w:r>
-      <w:proofErr w:type="spellEnd"/>
-      <w:r>
-        <w:t>, Host server APIs, Database, UI server and design.</w:t>
-      </w:r>
+        <w:t>TAFR05:</w:t>
+      </w:r>
+    </w:p>
+    <w:p>
+      <w:pPr>
+        <w:pStyle w:val="ListParagraph"/>
+      </w:pPr>
+    </w:p>
+    <w:p>
+      <w:pPr>
+        <w:pStyle w:val="ListParagraph"/>
+      </w:pPr>
+      <w:r>
+        <w:t xml:space="preserve">Search functionality that allows to filter the places by price, category, rating and popularity. </w:t>
+      </w:r>
+    </w:p>
+    <w:p>
+      <w:pPr>
+        <w:pStyle w:val="ListParagraph"/>
+      </w:pPr>
+    </w:p>
+    <w:p>
+      <w:pPr>
+        <w:pStyle w:val="ListParagraph"/>
+      </w:pPr>
+      <w:r>
+        <w:rPr>
+          <w:noProof/>
+        </w:rPr>
+        <w:drawing>
+          <wp:inline distT="0" distB="0" distL="0" distR="0" wp14:anchorId="33A0513F" wp14:editId="54B4E7CE">
+            <wp:extent cx="5943600" cy="2236470"/>
+            <wp:effectExtent l="0" t="0" r="0" b="0"/>
+            <wp:docPr id="5" name="Picture 5" descr="usecasesphase2/UseCases2.png"/>
+            <wp:cNvGraphicFramePr>
+              <a:graphicFrameLocks xmlns:a="http://schemas.openxmlformats.org/drawingml/2006/main" noChangeAspect="1"/>
+            </wp:cNvGraphicFramePr>
+            <a:graphic xmlns:a="http://schemas.openxmlformats.org/drawingml/2006/main">
+              <a:graphicData uri="http://schemas.openxmlformats.org/drawingml/2006/picture">
+                <pic:pic xmlns:pic="http://schemas.openxmlformats.org/drawingml/2006/picture">
+                  <pic:nvPicPr>
+                    <pic:cNvPr id="0" name="Picture 5" descr="usecasesphase2/UseCases2.png"/>
+                    <pic:cNvPicPr>
+                      <a:picLocks noChangeAspect="1" noChangeArrowheads="1"/>
+                    </pic:cNvPicPr>
+                  </pic:nvPicPr>
+                  <pic:blipFill>
+                    <a:blip r:embed="rId9">
+                      <a:extLst>
+                        <a:ext uri="{28A0092B-C50C-407E-A947-70E740481C1C}">
+                          <a14:useLocalDpi xmlns:a14="http://schemas.microsoft.com/office/drawing/2010/main" val="0"/>
+                        </a:ext>
+                      </a:extLst>
+                    </a:blip>
+                    <a:srcRect/>
+                    <a:stretch>
+                      <a:fillRect/>
+                    </a:stretch>
+                  </pic:blipFill>
+                  <pic:spPr bwMode="auto">
+                    <a:xfrm>
+                      <a:off x="0" y="0"/>
+                      <a:ext cx="5943600" cy="2236470"/>
+                    </a:xfrm>
+                    <a:prstGeom prst="rect">
+                      <a:avLst/>
+                    </a:prstGeom>
+                    <a:noFill/>
+                    <a:ln>
+                      <a:noFill/>
+                    </a:ln>
+                  </pic:spPr>
+                </pic:pic>
+              </a:graphicData>
+            </a:graphic>
+          </wp:inline>
+        </w:drawing>
+      </w:r>
+    </w:p>
+    <w:p>
+      <w:pPr>
+        <w:pStyle w:val="ListParagraph"/>
+      </w:pPr>
     </w:p>
     <w:p>
       <w:pPr>
@@ -174,14 +580,89 @@
         </w:numPr>
       </w:pPr>
       <w:r>
-        <w:t xml:space="preserve">App </w:t>
-      </w:r>
-      <w:r>
-        <w:t>should</w:t>
-      </w:r>
-      <w:r>
-        <w:t xml:space="preserve"> behave in a way such that we are able to find the location and pin point the coordinates accordingly.</w:t>
-      </w:r>
+        <w:t>TAFR06:</w:t>
+      </w:r>
+    </w:p>
+    <w:p>
+      <w:pPr>
+        <w:pStyle w:val="ListParagraph"/>
+      </w:pPr>
+    </w:p>
+    <w:p>
+      <w:pPr>
+        <w:pStyle w:val="ListParagraph"/>
+      </w:pPr>
+      <w:r>
+        <w:t>Social network connection that the user may use to share his experience.</w:t>
+      </w:r>
+    </w:p>
+    <w:p>
+      <w:pPr>
+        <w:pStyle w:val="ListParagraph"/>
+      </w:pPr>
+    </w:p>
+    <w:p>
+      <w:pPr>
+        <w:pStyle w:val="ListParagraph"/>
+      </w:pPr>
+      <w:r>
+        <w:rPr>
+          <w:noProof/>
+        </w:rPr>
+        <w:drawing>
+          <wp:inline distT="0" distB="0" distL="0" distR="0" wp14:anchorId="5984C382" wp14:editId="297EC2D9">
+            <wp:extent cx="4472940" cy="1643380"/>
+            <wp:effectExtent l="0" t="0" r="0" b="7620"/>
+            <wp:docPr id="6" name="Picture 6" descr="usecasesphase2/UseCases5.png"/>
+            <wp:cNvGraphicFramePr>
+              <a:graphicFrameLocks xmlns:a="http://schemas.openxmlformats.org/drawingml/2006/main" noChangeAspect="1"/>
+            </wp:cNvGraphicFramePr>
+            <a:graphic xmlns:a="http://schemas.openxmlformats.org/drawingml/2006/main">
+              <a:graphicData uri="http://schemas.openxmlformats.org/drawingml/2006/picture">
+                <pic:pic xmlns:pic="http://schemas.openxmlformats.org/drawingml/2006/picture">
+                  <pic:nvPicPr>
+                    <pic:cNvPr id="0" name="Picture 6" descr="usecasesphase2/UseCases5.png"/>
+                    <pic:cNvPicPr>
+                      <a:picLocks noChangeAspect="1" noChangeArrowheads="1"/>
+                    </pic:cNvPicPr>
+                  </pic:nvPicPr>
+                  <pic:blipFill>
+                    <a:blip r:embed="rId10">
+                      <a:extLst>
+                        <a:ext uri="{28A0092B-C50C-407E-A947-70E740481C1C}">
+                          <a14:useLocalDpi xmlns:a14="http://schemas.microsoft.com/office/drawing/2010/main" val="0"/>
+                        </a:ext>
+                      </a:extLst>
+                    </a:blip>
+                    <a:srcRect/>
+                    <a:stretch>
+                      <a:fillRect/>
+                    </a:stretch>
+                  </pic:blipFill>
+                  <pic:spPr bwMode="auto">
+                    <a:xfrm>
+                      <a:off x="0" y="0"/>
+                      <a:ext cx="4472940" cy="1643380"/>
+                    </a:xfrm>
+                    <a:prstGeom prst="rect">
+                      <a:avLst/>
+                    </a:prstGeom>
+                    <a:noFill/>
+                    <a:ln>
+                      <a:noFill/>
+                    </a:ln>
+                  </pic:spPr>
+                </pic:pic>
+              </a:graphicData>
+            </a:graphic>
+          </wp:inline>
+        </w:drawing>
+      </w:r>
+    </w:p>
+    <w:p>
+      <w:pPr>
+        <w:pStyle w:val="ListParagraph"/>
+      </w:pPr>
     </w:p>
     <w:p>
       <w:pPr>
@@ -192,8 +673,99 @@
         </w:numPr>
       </w:pPr>
       <w:r>
-        <w:t xml:space="preserve">Search functionality that allows to filter the places by price, category, rating and popularity. </w:t>
-      </w:r>
+        <w:t xml:space="preserve">TAFR07: </w:t>
+      </w:r>
+    </w:p>
+    <w:p>
+      <w:pPr>
+        <w:pStyle w:val="ListParagraph"/>
+      </w:pPr>
+    </w:p>
+    <w:p>
+      <w:pPr>
+        <w:pStyle w:val="ListParagraph"/>
+      </w:pPr>
+      <w:r>
+        <w:t>The app should support multiple languages: English, French and Spanish.</w:t>
+      </w:r>
+    </w:p>
+    <w:p>
+      <w:pPr>
+        <w:pStyle w:val="ListParagraph"/>
+      </w:pPr>
+    </w:p>
+    <w:p>
+      <w:pPr>
+        <w:pStyle w:val="ListParagraph"/>
+      </w:pPr>
+      <w:r>
+        <w:rPr>
+          <w:noProof/>
+        </w:rPr>
+        <w:drawing>
+          <wp:inline distT="0" distB="0" distL="0" distR="0" wp14:anchorId="796B0C65" wp14:editId="3CADC115">
+            <wp:extent cx="4868545" cy="1840865"/>
+            <wp:effectExtent l="0" t="0" r="8255" b="0"/>
+            <wp:docPr id="7" name="Picture 7" descr="usecasesphase2/UseCases6.png"/>
+            <wp:cNvGraphicFramePr>
+              <a:graphicFrameLocks xmlns:a="http://schemas.openxmlformats.org/drawingml/2006/main" noChangeAspect="1"/>
+            </wp:cNvGraphicFramePr>
+            <a:graphic xmlns:a="http://schemas.openxmlformats.org/drawingml/2006/main">
+              <a:graphicData uri="http://schemas.openxmlformats.org/drawingml/2006/picture">
+                <pic:pic xmlns:pic="http://schemas.openxmlformats.org/drawingml/2006/picture">
+                  <pic:nvPicPr>
+                    <pic:cNvPr id="0" name="Picture 7" descr="usecasesphase2/UseCases6.png"/>
+                    <pic:cNvPicPr>
+                      <a:picLocks noChangeAspect="1" noChangeArrowheads="1"/>
+                    </pic:cNvPicPr>
+                  </pic:nvPicPr>
+                  <pic:blipFill>
+                    <a:blip r:embed="rId11">
+                      <a:extLst>
+                        <a:ext uri="{28A0092B-C50C-407E-A947-70E740481C1C}">
+                          <a14:useLocalDpi xmlns:a14="http://schemas.microsoft.com/office/drawing/2010/main" val="0"/>
+                        </a:ext>
+                      </a:extLst>
+                    </a:blip>
+                    <a:srcRect/>
+                    <a:stretch>
+                      <a:fillRect/>
+                    </a:stretch>
+                  </pic:blipFill>
+                  <pic:spPr bwMode="auto">
+                    <a:xfrm>
+                      <a:off x="0" y="0"/>
+                      <a:ext cx="4868545" cy="1840865"/>
+                    </a:xfrm>
+                    <a:prstGeom prst="rect">
+                      <a:avLst/>
+                    </a:prstGeom>
+                    <a:noFill/>
+                    <a:ln>
+                      <a:noFill/>
+                    </a:ln>
+                  </pic:spPr>
+                </pic:pic>
+              </a:graphicData>
+            </a:graphic>
+          </wp:inline>
+        </w:drawing>
+      </w:r>
+    </w:p>
+    <w:p>
+      <w:pPr>
+        <w:pStyle w:val="ListParagraph"/>
+      </w:pPr>
+    </w:p>
+    <w:p>
+      <w:pPr>
+        <w:pStyle w:val="ListParagraph"/>
+      </w:pPr>
+    </w:p>
+    <w:p>
+      <w:pPr>
+        <w:pStyle w:val="ListParagraph"/>
+      </w:pPr>
     </w:p>
     <w:p>
       <w:pPr>
@@ -204,8 +776,75 @@
         </w:numPr>
       </w:pPr>
       <w:r>
-        <w:t>Social network connection that the user may use to share his experience.</w:t>
-      </w:r>
+        <w:t>TAFR08:</w:t>
+      </w:r>
+    </w:p>
+    <w:p>
+      <w:pPr>
+        <w:pStyle w:val="ListParagraph"/>
+      </w:pPr>
+    </w:p>
+    <w:p>
+      <w:pPr>
+        <w:pStyle w:val="ListParagraph"/>
+      </w:pPr>
+      <w:r>
+        <w:t>The app should memorize which places have been already visited by the user.</w:t>
+      </w:r>
+    </w:p>
+    <w:p>
+      <w:pPr>
+        <w:pStyle w:val="ListParagraph"/>
+      </w:pPr>
+    </w:p>
+    <w:p>
+      <w:pPr>
+        <w:pStyle w:val="ListParagraph"/>
+      </w:pPr>
+      <w:r>
+        <w:drawing>
+          <wp:inline distT="0" distB="0" distL="0" distR="0" wp14:anchorId="7B5B44F5" wp14:editId="77716E20">
+            <wp:extent cx="5372100" cy="3403600"/>
+            <wp:effectExtent l="0" t="0" r="12700" b="0"/>
+            <wp:docPr id="9" name="Picture 9"/>
+            <wp:cNvGraphicFramePr>
+              <a:graphicFrameLocks xmlns:a="http://schemas.openxmlformats.org/drawingml/2006/main" noChangeAspect="1"/>
+            </wp:cNvGraphicFramePr>
+            <a:graphic xmlns:a="http://schemas.openxmlformats.org/drawingml/2006/main">
+              <a:graphicData uri="http://schemas.openxmlformats.org/drawingml/2006/picture">
+                <pic:pic xmlns:pic="http://schemas.openxmlformats.org/drawingml/2006/picture">
+                  <pic:nvPicPr>
+                    <pic:cNvPr id="1" name=""/>
+                    <pic:cNvPicPr/>
+                  </pic:nvPicPr>
+                  <pic:blipFill>
+                    <a:blip r:embed="rId12"/>
+                    <a:stretch>
+                      <a:fillRect/>
+                    </a:stretch>
+                  </pic:blipFill>
+                  <pic:spPr>
+                    <a:xfrm>
+                      <a:off x="0" y="0"/>
+                      <a:ext cx="5372100" cy="3403600"/>
+                    </a:xfrm>
+                    <a:prstGeom prst="rect">
+                      <a:avLst/>
+                    </a:prstGeom>
+                  </pic:spPr>
+                </pic:pic>
+              </a:graphicData>
+            </a:graphic>
+          </wp:inline>
+        </w:drawing>
+      </w:r>
+      <w:bookmarkStart w:id="0" w:name="_GoBack"/>
+      <w:bookmarkEnd w:id="0"/>
+    </w:p>
+    <w:p>
+      <w:pPr>
+        <w:pStyle w:val="ListParagraph"/>
+      </w:pPr>
     </w:p>
     <w:p>
       <w:pPr>
@@ -216,15 +855,85 @@
         </w:numPr>
       </w:pPr>
       <w:r>
-        <w:t xml:space="preserve">The app </w:t>
-      </w:r>
-      <w:r>
-        <w:t>should</w:t>
-      </w:r>
-      <w:r>
-        <w:t xml:space="preserve"> support multiple languages: English, French and Spanish.</w:t>
-      </w:r>
-    </w:p>
+        <w:t>TAFR09:</w:t>
+      </w:r>
+    </w:p>
+    <w:p>
+      <w:pPr>
+        <w:pStyle w:val="ListParagraph"/>
+      </w:pPr>
+      <w:r>
+        <w:t>The app should allow the user to write reviews and rate the places that have been visited.</w:t>
+      </w:r>
+    </w:p>
+    <w:p/>
+    <w:p>
+      <w:r>
+        <w:rPr>
+          <w:noProof/>
+        </w:rPr>
+        <w:drawing>
+          <wp:inline distT="0" distB="0" distL="0" distR="0" wp14:anchorId="1B493C8D" wp14:editId="4B1F7727">
+            <wp:extent cx="5511165" cy="2594610"/>
+            <wp:effectExtent l="0" t="0" r="635" b="0"/>
+            <wp:docPr id="8" name="Picture 8" descr="usecasesphase2/UseCases7.png"/>
+            <wp:cNvGraphicFramePr>
+              <a:graphicFrameLocks xmlns:a="http://schemas.openxmlformats.org/drawingml/2006/main" noChangeAspect="1"/>
+            </wp:cNvGraphicFramePr>
+            <a:graphic xmlns:a="http://schemas.openxmlformats.org/drawingml/2006/main">
+              <a:graphicData uri="http://schemas.openxmlformats.org/drawingml/2006/picture">
+                <pic:pic xmlns:pic="http://schemas.openxmlformats.org/drawingml/2006/picture">
+                  <pic:nvPicPr>
+                    <pic:cNvPr id="0" name="Picture 8" descr="usecasesphase2/UseCases7.png"/>
+                    <pic:cNvPicPr>
+                      <a:picLocks noChangeAspect="1" noChangeArrowheads="1"/>
+                    </pic:cNvPicPr>
+                  </pic:nvPicPr>
+                  <pic:blipFill>
+                    <a:blip r:embed="rId13">
+                      <a:extLst>
+                        <a:ext uri="{28A0092B-C50C-407E-A947-70E740481C1C}">
+                          <a14:useLocalDpi xmlns:a14="http://schemas.microsoft.com/office/drawing/2010/main" val="0"/>
+                        </a:ext>
+                      </a:extLst>
+                    </a:blip>
+                    <a:srcRect/>
+                    <a:stretch>
+                      <a:fillRect/>
+                    </a:stretch>
+                  </pic:blipFill>
+                  <pic:spPr bwMode="auto">
+                    <a:xfrm>
+                      <a:off x="0" y="0"/>
+                      <a:ext cx="5511165" cy="2594610"/>
+                    </a:xfrm>
+                    <a:prstGeom prst="rect">
+                      <a:avLst/>
+                    </a:prstGeom>
+                    <a:noFill/>
+                    <a:ln>
+                      <a:noFill/>
+                    </a:ln>
+                  </pic:spPr>
+                </pic:pic>
+              </a:graphicData>
+            </a:graphic>
+          </wp:inline>
+        </w:drawing>
+      </w:r>
+    </w:p>
+    <w:p/>
+    <w:p>
+      <w:r>
+        <w:t xml:space="preserve">Non-Functional </w:t>
+      </w:r>
+      <w:proofErr w:type="spellStart"/>
+      <w:r>
+        <w:t>Requeriments</w:t>
+      </w:r>
+      <w:proofErr w:type="spellEnd"/>
+    </w:p>
+    <w:p/>
     <w:p>
       <w:pPr>
         <w:pStyle w:val="ListParagraph"/>
@@ -234,8 +943,26 @@
         </w:numPr>
       </w:pPr>
       <w:r>
-        <w:t>The app should memorize which places have been already visited by the user.</w:t>
-      </w:r>
+        <w:t xml:space="preserve">TANFR01: </w:t>
+      </w:r>
+    </w:p>
+    <w:p>
+      <w:pPr>
+        <w:pStyle w:val="ListParagraph"/>
+      </w:pPr>
+    </w:p>
+    <w:p>
+      <w:pPr>
+        <w:pStyle w:val="ListParagraph"/>
+      </w:pPr>
+      <w:r>
+        <w:t>The application user interface should be designed either by bootstrap or any other available sources</w:t>
+      </w:r>
+    </w:p>
+    <w:p>
+      <w:pPr>
+        <w:pStyle w:val="ListParagraph"/>
+      </w:pPr>
     </w:p>
     <w:p>
       <w:pPr>
@@ -246,19 +973,35 @@
         </w:numPr>
       </w:pPr>
       <w:r>
-        <w:t>The app should allow the user to write reviews and rate the places that have been visited.</w:t>
-      </w:r>
-    </w:p>
-    <w:p>
-      <w:pPr>
-        <w:pStyle w:val="ListParagraph"/>
-        <w:numPr>
-          <w:ilvl w:val="0"/>
-          <w:numId w:val="1"/>
-        </w:numPr>
-      </w:pPr>
-      <w:bookmarkStart w:id="0" w:name="_GoBack"/>
-      <w:bookmarkEnd w:id="0"/>
+        <w:t>TANFR02:</w:t>
+      </w:r>
+    </w:p>
+    <w:p>
+      <w:pPr>
+        <w:pStyle w:val="ListParagraph"/>
+      </w:pPr>
+    </w:p>
+    <w:p>
+      <w:pPr>
+        <w:pStyle w:val="ListParagraph"/>
+      </w:pPr>
+      <w:r>
+        <w:t xml:space="preserve">The overall architecture that we are going to Follow </w:t>
+      </w:r>
+      <w:proofErr w:type="spellStart"/>
+      <w:r>
+        <w:t>i</w:t>
+      </w:r>
+      <w:r>
+        <w:t>.</w:t>
+      </w:r>
+      <w:r>
+        <w:t>e</w:t>
+      </w:r>
+      <w:proofErr w:type="spellEnd"/>
+      <w:r>
+        <w:t>, Host server APIs, Database, UI server and design.</w:t>
+      </w:r>
     </w:p>
     <w:p/>
     <w:sectPr>

</xml_diff>